<commit_message>
Finished the Weekly Report 2.
</commit_message>
<xml_diff>
--- a/Weekly Reports/WeeklyProgressReport-GroupB-Week2.docx
+++ b/Weekly Reports/WeeklyProgressReport-GroupB-Week2.docx
@@ -1996,6 +1996,13 @@
         </w:rPr>
         <w:t xml:space="preserve"> </w:t>
       </w:r>
+      <w:r>
+        <w:rPr>
+          <w:b w:val="0"/>
+          <w:bCs/>
+        </w:rPr>
+        <w:t>Defining phases of project and analyzing post requirements of project.</w:t>
+      </w:r>
     </w:p>
     <w:p>
       <w:pPr>
@@ -2016,6 +2023,29 @@
         </w:rPr>
         <w:t xml:space="preserve"> </w:t>
       </w:r>
+      <w:proofErr w:type="spellStart"/>
+      <w:r>
+        <w:rPr>
+          <w:b w:val="0"/>
+          <w:bCs/>
+        </w:rPr>
+        <w:t>Practical</w:t>
+      </w:r>
+      <w:r>
+        <w:rPr>
+          <w:b w:val="0"/>
+          <w:bCs/>
+        </w:rPr>
+        <w:t>s</w:t>
+      </w:r>
+      <w:proofErr w:type="spellEnd"/>
+      <w:r>
+        <w:rPr>
+          <w:b w:val="0"/>
+          <w:bCs/>
+        </w:rPr>
+        <w:t xml:space="preserve"> of learning – Computer Vision.</w:t>
+      </w:r>
     </w:p>
     <w:p>
       <w:pPr>
@@ -2037,6 +2067,13 @@
         </w:rPr>
         <w:t xml:space="preserve"> </w:t>
       </w:r>
+      <w:r>
+        <w:rPr>
+          <w:b w:val="0"/>
+          <w:bCs/>
+        </w:rPr>
+        <w:t>Research on Deployment Platforms.</w:t>
+      </w:r>
     </w:p>
     <w:p>
       <w:pPr>
@@ -2057,6 +2094,13 @@
         </w:rPr>
         <w:t xml:space="preserve"> </w:t>
       </w:r>
+      <w:r>
+        <w:rPr>
+          <w:b w:val="0"/>
+          <w:bCs/>
+        </w:rPr>
+        <w:t>Learning GitHub Management.</w:t>
+      </w:r>
     </w:p>
     <w:p>
       <w:pPr>
@@ -2076,6 +2120,13 @@
           <w:bCs/>
         </w:rPr>
         <w:t xml:space="preserve"> </w:t>
+      </w:r>
+      <w:r>
+        <w:rPr>
+          <w:b w:val="0"/>
+          <w:bCs/>
+        </w:rPr>
+        <w:t>Creating demo for CI/CD Pipeline.</w:t>
       </w:r>
     </w:p>
     <w:p>
@@ -2105,6 +2156,33 @@
           <w:bCs/>
         </w:rPr>
       </w:pPr>
+      <w:r>
+        <w:rPr>
+          <w:b w:val="0"/>
+          <w:bCs/>
+        </w:rPr>
+        <w:t>Initiate work on the project concepts.</w:t>
+      </w:r>
+    </w:p>
+    <w:p>
+      <w:pPr>
+        <w:pStyle w:val="ListParagraph"/>
+        <w:numPr>
+          <w:ilvl w:val="0"/>
+          <w:numId w:val="21"/>
+        </w:numPr>
+        <w:rPr>
+          <w:b w:val="0"/>
+          <w:bCs/>
+        </w:rPr>
+      </w:pPr>
+      <w:r>
+        <w:rPr>
+          <w:b w:val="0"/>
+          <w:bCs/>
+        </w:rPr>
+        <w:t>Understand the suitable deployment platforms.</w:t>
+      </w:r>
     </w:p>
     <w:p>
       <w:pPr>
@@ -2167,14 +2245,11 @@
         <w:jc w:val="center"/>
       </w:pPr>
       <w:r>
-        <w:rPr>
-          <w:noProof/>
-        </w:rPr>
         <w:drawing>
-          <wp:inline distT="0" distB="0" distL="0" distR="0" wp14:anchorId="4139788D" wp14:editId="2A56FD5D">
-            <wp:extent cx="5943600" cy="4371975"/>
-            <wp:effectExtent l="0" t="0" r="0" b="9525"/>
-            <wp:docPr id="2078193054" name="Picture 1" descr="A screenshot of a computer&#10;&#10;Description automatically generated"/>
+          <wp:inline distT="0" distB="0" distL="0" distR="0" wp14:anchorId="640EB476" wp14:editId="7F2FFD17">
+            <wp:extent cx="5943600" cy="4373880"/>
+            <wp:effectExtent l="0" t="0" r="0" b="7620"/>
+            <wp:docPr id="186202718" name="Picture 1" descr="A screenshot of a graph&#10;&#10;Description automatically generated"/>
             <wp:cNvGraphicFramePr>
               <a:graphicFrameLocks xmlns:a="http://schemas.openxmlformats.org/drawingml/2006/main" noChangeAspect="1"/>
             </wp:cNvGraphicFramePr>
@@ -2182,7 +2257,7 @@
               <a:graphicData uri="http://schemas.openxmlformats.org/drawingml/2006/picture">
                 <pic:pic xmlns:pic="http://schemas.openxmlformats.org/drawingml/2006/picture">
                   <pic:nvPicPr>
-                    <pic:cNvPr id="2078193054" name="Picture 1" descr="A screenshot of a computer&#10;&#10;Description automatically generated"/>
+                    <pic:cNvPr id="186202718" name="Picture 1" descr="A screenshot of a graph&#10;&#10;Description automatically generated"/>
                     <pic:cNvPicPr/>
                   </pic:nvPicPr>
                   <pic:blipFill>
@@ -2194,7 +2269,7 @@
                   <pic:spPr>
                     <a:xfrm>
                       <a:off x="0" y="0"/>
-                      <a:ext cx="5943600" cy="4371975"/>
+                      <a:ext cx="5943600" cy="4373880"/>
                     </a:xfrm>
                     <a:prstGeom prst="rect">
                       <a:avLst/>
@@ -2316,23 +2391,7 @@
           <w:rFonts w:asciiTheme="minorHAnsi" w:hAnsiTheme="minorHAnsi" w:cstheme="minorHAnsi"/>
           <w:b/>
         </w:rPr>
-        <w:t xml:space="preserve">) that </w:t>
-      </w:r>
-      <w:proofErr w:type="gramStart"/>
-      <w:r>
-        <w:rPr>
-          <w:rFonts w:asciiTheme="minorHAnsi" w:hAnsiTheme="minorHAnsi" w:cstheme="minorHAnsi"/>
-          <w:b/>
-        </w:rPr>
-        <w:t>shows</w:t>
-      </w:r>
-      <w:proofErr w:type="gramEnd"/>
-      <w:r>
-        <w:rPr>
-          <w:rFonts w:asciiTheme="minorHAnsi" w:hAnsiTheme="minorHAnsi" w:cstheme="minorHAnsi"/>
-          <w:b/>
-        </w:rPr>
-        <w:t xml:space="preserve"> your progress for the period of this report.</w:t>
+        <w:t>) that shows your progress for the period of this report.</w:t>
       </w:r>
     </w:p>
     <w:p>
@@ -2341,14 +2400,11 @@
         <w:jc w:val="center"/>
       </w:pPr>
       <w:r>
-        <w:rPr>
-          <w:noProof/>
-        </w:rPr>
         <w:drawing>
-          <wp:inline distT="0" distB="0" distL="0" distR="0" wp14:anchorId="2F71EEFD" wp14:editId="679FBB53">
-            <wp:extent cx="5943600" cy="4732020"/>
+          <wp:inline distT="0" distB="0" distL="0" distR="0" wp14:anchorId="28802D76" wp14:editId="4C669E70">
+            <wp:extent cx="5943600" cy="4654550"/>
             <wp:effectExtent l="0" t="0" r="0" b="0"/>
-            <wp:docPr id="1652161283" name="Picture 1" descr="A graph on a screen&#10;&#10;Description automatically generated"/>
+            <wp:docPr id="44250245" name="Picture 1" descr="A screenshot of a computer&#10;&#10;Description automatically generated"/>
             <wp:cNvGraphicFramePr>
               <a:graphicFrameLocks xmlns:a="http://schemas.openxmlformats.org/drawingml/2006/main" noChangeAspect="1"/>
             </wp:cNvGraphicFramePr>
@@ -2356,7 +2412,7 @@
               <a:graphicData uri="http://schemas.openxmlformats.org/drawingml/2006/picture">
                 <pic:pic xmlns:pic="http://schemas.openxmlformats.org/drawingml/2006/picture">
                   <pic:nvPicPr>
-                    <pic:cNvPr id="1652161283" name="Picture 1" descr="A graph on a screen&#10;&#10;Description automatically generated"/>
+                    <pic:cNvPr id="44250245" name="Picture 1" descr="A screenshot of a computer&#10;&#10;Description automatically generated"/>
                     <pic:cNvPicPr/>
                   </pic:nvPicPr>
                   <pic:blipFill>
@@ -2368,7 +2424,7 @@
                   <pic:spPr>
                     <a:xfrm>
                       <a:off x="0" y="0"/>
-                      <a:ext cx="5943600" cy="4732020"/>
+                      <a:ext cx="5943600" cy="4654550"/>
                     </a:xfrm>
                     <a:prstGeom prst="rect">
                       <a:avLst/>

</xml_diff>